<commit_message>
Updating the welcome page
</commit_message>
<xml_diff>
--- a/CLT.docx
+++ b/CLT.docx
@@ -712,7 +712,7 @@
         <w:rPr>
           <w:rStyle w:val="VerbatimChar"/>
         </w:rPr>
-        <w:t xml:space="preserve">##     Min.  1st Qu.   Median     Mean  3rd Qu.     Max. </w:t>
+        <w:t xml:space="preserve">##      Min.   1st Qu.    Median      Mean   3rd Qu.      Max. </w:t>
       </w:r>
       <w:r>
         <w:br/>
@@ -721,7 +721,7 @@
         <w:rPr>
           <w:rStyle w:val="VerbatimChar"/>
         </w:rPr>
-        <w:t xml:space="preserve">## -0.93416 -0.22167 -0.02787 -0.01712  0.18294  1.13693</w:t>
+        <w:t xml:space="preserve">## -0.916264 -0.216405  0.002720 -0.001504  0.222594  0.965924</w:t>
       </w:r>
     </w:p>
     <w:bookmarkEnd w:id="27"/>

</xml_diff>